<commit_message>
update on typing practice
</commit_message>
<xml_diff>
--- a/SPL - 1 Project Report.docx
+++ b/SPL - 1 Project Report.docx
@@ -185,24 +185,6 @@
         </w:rPr>
         <w:t xml:space="preserve">                                     </w:t>
       </w:r>
-    </w:p>
-    <w:p>
-      <w:pPr>
-        <w:pStyle w:val="Default"/>
-        <w:rPr>
-          <w:sz w:val="36"/>
-          <w:szCs w:val="36"/>
-        </w:rPr>
-      </w:pPr>
-    </w:p>
-    <w:p>
-      <w:pPr>
-        <w:pStyle w:val="Default"/>
-        <w:rPr>
-          <w:sz w:val="36"/>
-          <w:szCs w:val="36"/>
-        </w:rPr>
-      </w:pPr>
     </w:p>
     <w:p>
       <w:pPr>
@@ -651,6 +633,130 @@
           <w:lang w:bidi="bn-BD"/>
         </w:rPr>
         <w:t xml:space="preserve"> </w:t>
+      </w:r>
+    </w:p>
+    <w:p>
+      <w:pPr>
+        <w:pStyle w:val="Default"/>
+        <w:rPr>
+          <w:rFonts w:ascii="Verdana" w:eastAsia="Droid Sans Fallback" w:hAnsi="Verdana" w:cs="Verdana"/>
+          <w:b/>
+          <w:color w:val="auto"/>
+          <w:sz w:val="20"/>
+          <w:lang w:bidi="bn-BD"/>
+        </w:rPr>
+      </w:pPr>
+    </w:p>
+    <w:p>
+      <w:pPr>
+        <w:autoSpaceDE w:val="0"/>
+        <w:autoSpaceDN w:val="0"/>
+        <w:adjustRightInd w:val="0"/>
+        <w:spacing w:after="0" w:line="240" w:lineRule="auto"/>
+        <w:rPr>
+          <w:rFonts w:ascii="Verdana" w:eastAsia="Droid Sans Fallback" w:hAnsi="Verdana" w:cs="Verdana"/>
+          <w:b/>
+          <w:sz w:val="20"/>
+          <w:lang w:bidi="bn-BD"/>
+        </w:rPr>
+      </w:pPr>
+      <w:r>
+        <w:rPr>
+          <w:rFonts w:ascii="Verdana" w:eastAsia="Droid Sans Fallback" w:hAnsi="Verdana" w:cs="Verdana"/>
+          <w:b/>
+          <w:sz w:val="20"/>
+          <w:lang w:bidi="bn-BD"/>
+        </w:rPr>
+        <w:t xml:space="preserve">                                     </w:t>
+      </w:r>
+    </w:p>
+    <w:p>
+      <w:pPr>
+        <w:autoSpaceDE w:val="0"/>
+        <w:autoSpaceDN w:val="0"/>
+        <w:adjustRightInd w:val="0"/>
+        <w:spacing w:after="0" w:line="240" w:lineRule="auto"/>
+        <w:rPr>
+          <w:rFonts w:ascii="Verdana" w:eastAsia="TimesNewRomanPSMT" w:hAnsi="Verdana" w:cs="TimesNewRomanPSMT"/>
+          <w:sz w:val="24"/>
+          <w:szCs w:val="24"/>
+          <w:lang w:bidi="bn-IN"/>
+        </w:rPr>
+      </w:pPr>
+      <w:r>
+        <w:rPr>
+          <w:rFonts w:ascii="Verdana" w:eastAsia="Droid Sans Fallback" w:hAnsi="Verdana" w:cs="Verdana"/>
+          <w:b/>
+          <w:sz w:val="20"/>
+          <w:lang w:bidi="bn-BD"/>
+        </w:rPr>
+        <w:t xml:space="preserve">                                  </w:t>
+      </w:r>
+      <w:r>
+        <w:rPr>
+          <w:rFonts w:ascii="Verdana" w:eastAsia="TimesNewRomanPSMT" w:hAnsi="Verdana" w:cs="TimesNewRomanPSMT"/>
+          <w:sz w:val="24"/>
+          <w:szCs w:val="24"/>
+          <w:lang w:bidi="bn-IN"/>
+        </w:rPr>
+        <w:t xml:space="preserve">Signature of </w:t>
+      </w:r>
+      <w:r>
+        <w:rPr>
+          <w:rFonts w:ascii="Verdana" w:eastAsia="TimesNewRomanPSMT" w:hAnsi="Verdana" w:cs="TimesNewRomanPSMT"/>
+          <w:sz w:val="24"/>
+          <w:szCs w:val="24"/>
+          <w:lang w:bidi="bn-IN"/>
+        </w:rPr>
+        <w:t>S</w:t>
+      </w:r>
+      <w:r>
+        <w:rPr>
+          <w:rFonts w:ascii="Verdana" w:eastAsia="TimesNewRomanPSMT" w:hAnsi="Verdana" w:cs="TimesNewRomanPSMT"/>
+          <w:sz w:val="24"/>
+          <w:szCs w:val="24"/>
+          <w:lang w:bidi="bn-IN"/>
+        </w:rPr>
+        <w:t>upervisor</w:t>
+      </w:r>
+      <w:r>
+        <w:rPr>
+          <w:rFonts w:ascii="Verdana" w:eastAsia="TimesNewRomanPSMT" w:hAnsi="Verdana" w:cs="TimesNewRomanPSMT"/>
+          <w:sz w:val="24"/>
+          <w:szCs w:val="24"/>
+          <w:lang w:bidi="bn-IN"/>
+        </w:rPr>
+        <w:t>: ............................</w:t>
+      </w:r>
+    </w:p>
+    <w:p>
+      <w:pPr>
+        <w:pStyle w:val="Default"/>
+        <w:rPr>
+          <w:rFonts w:ascii="Verdana" w:eastAsia="Droid Sans Fallback" w:hAnsi="Verdana" w:cs="Verdana"/>
+          <w:b/>
+          <w:color w:val="auto"/>
+          <w:sz w:val="20"/>
+          <w:lang w:bidi="bn-BD"/>
+        </w:rPr>
+      </w:pPr>
+      <w:r>
+        <w:rPr>
+          <w:rFonts w:ascii="Verdana" w:eastAsia="TimesNewRomanPSMT" w:hAnsi="Verdana" w:cs="TimesNewRomanPSMT"/>
+        </w:rPr>
+        <w:t xml:space="preserve">                                   </w:t>
+      </w:r>
+      <w:r>
+        <w:rPr>
+          <w:rFonts w:ascii="Verdana" w:eastAsia="TimesNewRomanPSMT" w:hAnsi="Verdana" w:cs="TimesNewRomanPSMT"/>
+        </w:rPr>
+        <w:t xml:space="preserve">Date: </w:t>
+      </w:r>
+      <w:r>
+        <w:rPr>
+          <w:rFonts w:ascii="Verdana" w:eastAsia="TimesNewRomanPSMT" w:hAnsi="Verdana" w:cs="TimesNewRomanPSMT"/>
+        </w:rPr>
+        <w:t>.......................................</w:t>
       </w:r>
     </w:p>
     <w:p>

</xml_diff>